<commit_message>
Fix main Screen look
New elements have been added to the main screen to make it look better
</commit_message>
<xml_diff>
--- a/SDS_learning_diary_Laura_Camino.docx
+++ b/SDS_learning_diary_Laura_Camino.docx
@@ -14,6 +14,7 @@
           <w:lang w:val="en-US"/>
         </w:rPr>
       </w:pPr>
+      <w:proofErr w:type="spellStart"/>
       <w:r>
         <w:rPr>
           <w:rFonts w:ascii="Times New Roman" w:hAnsi="Times New Roman" w:cs="Times New Roman"/>
@@ -22,13 +23,10 @@
           <w:szCs w:val="24"/>
           <w:lang w:val="en-US"/>
         </w:rPr>
-        <w:t>Lappeenrannan teknillinen yliopisto</w:t>
-      </w:r>
-    </w:p>
-    <w:p>
-      <w:pPr>
-        <w:pStyle w:val="Ttulo"/>
-        <w:jc w:val="both"/>
+        <w:t>Lappeenrannan</w:t>
+      </w:r>
+      <w:proofErr w:type="spellEnd"/>
+      <w:r>
         <w:rPr>
           <w:rFonts w:ascii="Times New Roman" w:hAnsi="Times New Roman" w:cs="Times New Roman"/>
           <w:b w:val="0"/>
@@ -36,7 +34,9 @@
           <w:szCs w:val="24"/>
           <w:lang w:val="en-US"/>
         </w:rPr>
-      </w:pPr>
+        <w:t xml:space="preserve"> </w:t>
+      </w:r>
+      <w:proofErr w:type="spellStart"/>
       <w:r>
         <w:rPr>
           <w:rFonts w:ascii="Times New Roman" w:hAnsi="Times New Roman" w:cs="Times New Roman"/>
@@ -45,13 +45,10 @@
           <w:szCs w:val="24"/>
           <w:lang w:val="en-US"/>
         </w:rPr>
-        <w:t>School of Business and Management</w:t>
-      </w:r>
-    </w:p>
-    <w:p>
-      <w:pPr>
-        <w:pStyle w:val="Ttulo"/>
-        <w:jc w:val="both"/>
+        <w:t>teknillinen</w:t>
+      </w:r>
+      <w:proofErr w:type="spellEnd"/>
+      <w:r>
         <w:rPr>
           <w:rFonts w:ascii="Times New Roman" w:hAnsi="Times New Roman" w:cs="Times New Roman"/>
           <w:b w:val="0"/>
@@ -59,6 +56,55 @@
           <w:szCs w:val="24"/>
           <w:lang w:val="en-US"/>
         </w:rPr>
+        <w:t xml:space="preserve"> </w:t>
+      </w:r>
+      <w:proofErr w:type="spellStart"/>
+      <w:r>
+        <w:rPr>
+          <w:rFonts w:ascii="Times New Roman" w:hAnsi="Times New Roman" w:cs="Times New Roman"/>
+          <w:b w:val="0"/>
+          <w:sz w:val="24"/>
+          <w:szCs w:val="24"/>
+          <w:lang w:val="en-US"/>
+        </w:rPr>
+        <w:t>yliopisto</w:t>
+      </w:r>
+      <w:proofErr w:type="spellEnd"/>
+    </w:p>
+    <w:p>
+      <w:pPr>
+        <w:pStyle w:val="Ttulo"/>
+        <w:jc w:val="both"/>
+        <w:rPr>
+          <w:rFonts w:ascii="Times New Roman" w:hAnsi="Times New Roman" w:cs="Times New Roman"/>
+          <w:b w:val="0"/>
+          <w:sz w:val="24"/>
+          <w:szCs w:val="24"/>
+          <w:lang w:val="en-US"/>
+        </w:rPr>
+      </w:pPr>
+      <w:r>
+        <w:rPr>
+          <w:rFonts w:ascii="Times New Roman" w:hAnsi="Times New Roman" w:cs="Times New Roman"/>
+          <w:b w:val="0"/>
+          <w:sz w:val="24"/>
+          <w:szCs w:val="24"/>
+          <w:lang w:val="en-US"/>
+        </w:rPr>
+        <w:t>School of Business and Management</w:t>
+      </w:r>
+    </w:p>
+    <w:p>
+      <w:pPr>
+        <w:pStyle w:val="Ttulo"/>
+        <w:jc w:val="both"/>
+        <w:rPr>
+          <w:rFonts w:ascii="Times New Roman" w:hAnsi="Times New Roman" w:cs="Times New Roman"/>
+          <w:b w:val="0"/>
+          <w:sz w:val="24"/>
+          <w:szCs w:val="24"/>
+          <w:lang w:val="en-US"/>
+        </w:rPr>
       </w:pPr>
     </w:p>
     <w:p>
@@ -130,6 +176,7 @@
           <w:lang w:val="en-US"/>
         </w:rPr>
       </w:pPr>
+      <w:proofErr w:type="spellStart"/>
       <w:r>
         <w:rPr>
           <w:rFonts w:ascii="Times New Roman" w:hAnsi="Times New Roman" w:cs="Times New Roman"/>
@@ -138,7 +185,18 @@
           <w:szCs w:val="24"/>
           <w:lang w:val="en-US"/>
         </w:rPr>
-        <w:t>Sofware Development Skills</w:t>
+        <w:t>Sofware</w:t>
+      </w:r>
+      <w:proofErr w:type="spellEnd"/>
+      <w:r>
+        <w:rPr>
+          <w:rFonts w:ascii="Times New Roman" w:hAnsi="Times New Roman" w:cs="Times New Roman"/>
+          <w:b w:val="0"/>
+          <w:sz w:val="24"/>
+          <w:szCs w:val="24"/>
+          <w:lang w:val="en-US"/>
+        </w:rPr>
+        <w:t xml:space="preserve"> Development Skills</w:t>
       </w:r>
     </w:p>
     <w:p>
@@ -544,7 +602,21 @@
         <w:rPr>
           <w:lang w:val="en-US"/>
         </w:rPr>
-        <w:t>A ToDo list app</w:t>
+        <w:t xml:space="preserve">A </w:t>
+      </w:r>
+      <w:proofErr w:type="spellStart"/>
+      <w:r>
+        <w:rPr>
+          <w:lang w:val="en-US"/>
+        </w:rPr>
+        <w:t>ToDo</w:t>
+      </w:r>
+      <w:proofErr w:type="spellEnd"/>
+      <w:r>
+        <w:rPr>
+          <w:lang w:val="en-US"/>
+        </w:rPr>
+        <w:t xml:space="preserve"> list app</w:t>
       </w:r>
     </w:p>
     <w:p>
@@ -680,8 +752,16 @@
         <w:rPr>
           <w:lang w:val="en-US"/>
         </w:rPr>
-        <w:t>How to create and work with TextViews</w:t>
-      </w:r>
+        <w:t xml:space="preserve">How to create and work with </w:t>
+      </w:r>
+      <w:proofErr w:type="spellStart"/>
+      <w:r>
+        <w:rPr>
+          <w:lang w:val="en-US"/>
+        </w:rPr>
+        <w:t>TextViews</w:t>
+      </w:r>
+      <w:proofErr w:type="spellEnd"/>
     </w:p>
     <w:p>
       <w:pPr>
@@ -734,7 +814,35 @@
         <w:rPr>
           <w:lang w:val="en-US"/>
         </w:rPr>
-        <w:t>How to give a value to a TextView based on a BackEnd operation</w:t>
+        <w:t xml:space="preserve">How to give a value to a </w:t>
+      </w:r>
+      <w:proofErr w:type="spellStart"/>
+      <w:r>
+        <w:rPr>
+          <w:lang w:val="en-US"/>
+        </w:rPr>
+        <w:t>TextView</w:t>
+      </w:r>
+      <w:proofErr w:type="spellEnd"/>
+      <w:r>
+        <w:rPr>
+          <w:lang w:val="en-US"/>
+        </w:rPr>
+        <w:t xml:space="preserve"> based on a </w:t>
+      </w:r>
+      <w:proofErr w:type="spellStart"/>
+      <w:r>
+        <w:rPr>
+          <w:lang w:val="en-US"/>
+        </w:rPr>
+        <w:t>BackEnd</w:t>
+      </w:r>
+      <w:proofErr w:type="spellEnd"/>
+      <w:r>
+        <w:rPr>
+          <w:lang w:val="en-US"/>
+        </w:rPr>
+        <w:t xml:space="preserve"> operation</w:t>
       </w:r>
     </w:p>
     <w:p>
@@ -927,6 +1035,7 @@
         </w:rPr>
         <w:t xml:space="preserve">I learn more about how to work with the different options to personalize the </w:t>
       </w:r>
+      <w:proofErr w:type="spellStart"/>
       <w:proofErr w:type="gramStart"/>
       <w:r>
         <w:rPr>
@@ -934,6 +1043,7 @@
         </w:rPr>
         <w:t>TextViews</w:t>
       </w:r>
+      <w:proofErr w:type="spellEnd"/>
       <w:proofErr w:type="gramEnd"/>
     </w:p>
     <w:p>
@@ -951,7 +1061,21 @@
         <w:rPr>
           <w:lang w:val="en-US"/>
         </w:rPr>
-        <w:t xml:space="preserve">I learn how to change a TextView information depending </w:t>
+        <w:t xml:space="preserve">I learn how to change a </w:t>
+      </w:r>
+      <w:proofErr w:type="spellStart"/>
+      <w:r>
+        <w:rPr>
+          <w:lang w:val="en-US"/>
+        </w:rPr>
+        <w:t>TextView</w:t>
+      </w:r>
+      <w:proofErr w:type="spellEnd"/>
+      <w:r>
+        <w:rPr>
+          <w:lang w:val="en-US"/>
+        </w:rPr>
+        <w:t xml:space="preserve"> information depending </w:t>
       </w:r>
       <w:proofErr w:type="gramStart"/>
       <w:r>
@@ -965,21 +1089,43 @@
         <w:rPr>
           <w:lang w:val="en-US"/>
         </w:rPr>
-        <w:t xml:space="preserve"> a value coming from the backEnd</w:t>
-      </w:r>
-    </w:p>
-    <w:p>
-      <w:pPr>
-        <w:pStyle w:val="Textoindependiente"/>
-        <w:rPr>
-          <w:lang w:val="en-US"/>
-        </w:rPr>
-      </w:pPr>
-      <w:r>
-        <w:rPr>
-          <w:lang w:val="en-US"/>
-        </w:rPr>
-        <w:t xml:space="preserve">I plan on keep learning slowly. I have finally decided to do a game for my final project. I was inclined to do either a retro pòng or a </w:t>
+        <w:t xml:space="preserve"> a value coming from the </w:t>
+      </w:r>
+      <w:proofErr w:type="spellStart"/>
+      <w:r>
+        <w:rPr>
+          <w:lang w:val="en-US"/>
+        </w:rPr>
+        <w:t>backEnd</w:t>
+      </w:r>
+      <w:proofErr w:type="spellEnd"/>
+    </w:p>
+    <w:p>
+      <w:pPr>
+        <w:pStyle w:val="Textoindependiente"/>
+        <w:rPr>
+          <w:lang w:val="en-US"/>
+        </w:rPr>
+      </w:pPr>
+      <w:r>
+        <w:rPr>
+          <w:lang w:val="en-US"/>
+        </w:rPr>
+        <w:t xml:space="preserve">I plan on keep learning slowly. I have finally decided to do a game for my final project. I was inclined to do either a retro </w:t>
+      </w:r>
+      <w:proofErr w:type="spellStart"/>
+      <w:r>
+        <w:rPr>
+          <w:lang w:val="en-US"/>
+        </w:rPr>
+        <w:t>pòng</w:t>
+      </w:r>
+      <w:proofErr w:type="spellEnd"/>
+      <w:r>
+        <w:rPr>
+          <w:lang w:val="en-US"/>
+        </w:rPr>
+        <w:t xml:space="preserve"> or a </w:t>
       </w:r>
       <w:proofErr w:type="gramStart"/>
       <w:r>
@@ -1160,6 +1306,319 @@
         </w:rPr>
         <w:t>For now, I will focus on doing a very basic Pong game and once I have it, I’ll decide whether or to make more complete or not.</w:t>
       </w:r>
+    </w:p>
+    <w:p>
+      <w:pPr>
+        <w:pStyle w:val="Textoindependiente"/>
+        <w:rPr>
+          <w:lang w:val="en-US"/>
+        </w:rPr>
+      </w:pPr>
+    </w:p>
+    <w:p>
+      <w:pPr>
+        <w:pStyle w:val="Textoindependiente"/>
+        <w:rPr>
+          <w:lang w:val="en-US"/>
+        </w:rPr>
+      </w:pPr>
+      <w:r>
+        <w:rPr>
+          <w:lang w:val="en-US"/>
+        </w:rPr>
+        <w:t>16.10</w:t>
+      </w:r>
+      <w:r>
+        <w:rPr>
+          <w:lang w:val="en-US"/>
+        </w:rPr>
+        <w:t>.2023</w:t>
+      </w:r>
+    </w:p>
+    <w:p>
+      <w:pPr>
+        <w:pStyle w:val="Textoindependiente"/>
+        <w:rPr>
+          <w:b/>
+          <w:bCs/>
+          <w:lang w:val="en-US"/>
+        </w:rPr>
+      </w:pPr>
+      <w:r>
+        <w:rPr>
+          <w:b/>
+          <w:bCs/>
+          <w:lang w:val="en-US"/>
+        </w:rPr>
+        <w:t>ITS FINISH!</w:t>
+      </w:r>
+    </w:p>
+    <w:p>
+      <w:pPr>
+        <w:pStyle w:val="Textoindependiente"/>
+        <w:rPr>
+          <w:lang w:val="en-US"/>
+        </w:rPr>
+      </w:pPr>
+      <w:r>
+        <w:rPr>
+          <w:lang w:val="en-US"/>
+        </w:rPr>
+        <w:t>Today I decided to</w:t>
+      </w:r>
+      <w:r>
+        <w:rPr>
+          <w:lang w:val="en-US"/>
+        </w:rPr>
+        <w:t xml:space="preserve"> finish the project once and for all. Today I was coding for 5 hours straight until I finally make a functional 2D Pong game. Here is what I have done:</w:t>
+      </w:r>
+    </w:p>
+    <w:p>
+      <w:pPr>
+        <w:pStyle w:val="Textoindependiente"/>
+        <w:numPr>
+          <w:ilvl w:val="0"/>
+          <w:numId w:val="10"/>
+        </w:numPr>
+        <w:rPr>
+          <w:lang w:val="en-US"/>
+        </w:rPr>
+      </w:pPr>
+      <w:r>
+        <w:rPr>
+          <w:lang w:val="en-US"/>
+        </w:rPr>
+        <w:t>I designed a pretty simple interface using Android basic figures to create the ball and racquets. This way it was easier for me to control them, making them adapt to the playfield.</w:t>
+      </w:r>
+    </w:p>
+    <w:p>
+      <w:pPr>
+        <w:pStyle w:val="Textoindependiente"/>
+        <w:numPr>
+          <w:ilvl w:val="0"/>
+          <w:numId w:val="10"/>
+        </w:numPr>
+        <w:rPr>
+          <w:lang w:val="en-US"/>
+        </w:rPr>
+      </w:pPr>
+      <w:r>
+        <w:rPr>
+          <w:lang w:val="en-US"/>
+        </w:rPr>
+        <w:t>I create a basic AI which responds using basic probability when the ball is close to its side.</w:t>
+      </w:r>
+    </w:p>
+    <w:p>
+      <w:pPr>
+        <w:pStyle w:val="Textoindependiente"/>
+        <w:numPr>
+          <w:ilvl w:val="0"/>
+          <w:numId w:val="10"/>
+        </w:numPr>
+        <w:rPr>
+          <w:lang w:val="en-US"/>
+        </w:rPr>
+      </w:pPr>
+      <w:r>
+        <w:rPr>
+          <w:lang w:val="en-US"/>
+        </w:rPr>
+        <w:t>I create a simple state control system to know when the game has been paused for any reason, when the player has win or lose a round…</w:t>
+      </w:r>
+    </w:p>
+    <w:p>
+      <w:pPr>
+        <w:pStyle w:val="Textoindependiente"/>
+        <w:numPr>
+          <w:ilvl w:val="0"/>
+          <w:numId w:val="10"/>
+        </w:numPr>
+        <w:rPr>
+          <w:lang w:val="en-US"/>
+        </w:rPr>
+      </w:pPr>
+      <w:r>
+        <w:rPr>
+          <w:lang w:val="en-US"/>
+        </w:rPr>
+        <w:t xml:space="preserve">I create a simple physics and collision control system to make the ball react and adapt its speed and direction in case it touches one of the racquets or one of the walls. </w:t>
+      </w:r>
+    </w:p>
+    <w:p>
+      <w:pPr>
+        <w:pStyle w:val="Textoindependiente"/>
+        <w:numPr>
+          <w:ilvl w:val="0"/>
+          <w:numId w:val="10"/>
+        </w:numPr>
+        <w:rPr>
+          <w:lang w:val="en-US"/>
+        </w:rPr>
+      </w:pPr>
+      <w:r>
+        <w:rPr>
+          <w:lang w:val="en-US"/>
+        </w:rPr>
+        <w:t>I create a simple automatically update score system to keep track of the points.</w:t>
+      </w:r>
+    </w:p>
+    <w:p>
+      <w:pPr>
+        <w:pStyle w:val="Textoindependiente"/>
+        <w:rPr>
+          <w:lang w:val="en-US"/>
+        </w:rPr>
+      </w:pPr>
+      <w:r>
+        <w:rPr>
+          <w:lang w:val="en-US"/>
+        </w:rPr>
+        <w:t>To archive all of that I have use several YouTube tutorials as well as the official documentation of Android Studio. Here is a resume of all I have learned today:</w:t>
+      </w:r>
+    </w:p>
+    <w:p>
+      <w:pPr>
+        <w:pStyle w:val="Textoindependiente"/>
+        <w:numPr>
+          <w:ilvl w:val="0"/>
+          <w:numId w:val="11"/>
+        </w:numPr>
+        <w:rPr>
+          <w:lang w:val="en-US"/>
+        </w:rPr>
+      </w:pPr>
+      <w:r>
+        <w:rPr>
+          <w:lang w:val="en-US"/>
+        </w:rPr>
+        <w:t>I’ve learned how to use Android default figures to create and dimension objects.</w:t>
+      </w:r>
+    </w:p>
+    <w:p>
+      <w:pPr>
+        <w:pStyle w:val="Textoindependiente"/>
+        <w:numPr>
+          <w:ilvl w:val="0"/>
+          <w:numId w:val="11"/>
+        </w:numPr>
+        <w:rPr>
+          <w:lang w:val="en-US"/>
+        </w:rPr>
+      </w:pPr>
+      <w:r>
+        <w:rPr>
+          <w:lang w:val="en-US"/>
+        </w:rPr>
+        <w:t>I’ve learned how to update almost immediately the information which is displayed in the screen.</w:t>
+      </w:r>
+    </w:p>
+    <w:p>
+      <w:pPr>
+        <w:pStyle w:val="Textoindependiente"/>
+        <w:numPr>
+          <w:ilvl w:val="0"/>
+          <w:numId w:val="11"/>
+        </w:numPr>
+        <w:rPr>
+          <w:lang w:val="en-US"/>
+        </w:rPr>
+      </w:pPr>
+      <w:r>
+        <w:rPr>
+          <w:lang w:val="en-US"/>
+        </w:rPr>
+        <w:t>I’ve learned more about activities and Intents in Android.</w:t>
+      </w:r>
+    </w:p>
+    <w:p>
+      <w:pPr>
+        <w:pStyle w:val="Textoindependiente"/>
+        <w:numPr>
+          <w:ilvl w:val="0"/>
+          <w:numId w:val="11"/>
+        </w:numPr>
+        <w:rPr>
+          <w:lang w:val="en-US"/>
+        </w:rPr>
+      </w:pPr>
+      <w:r>
+        <w:rPr>
+          <w:lang w:val="en-US"/>
+        </w:rPr>
+        <w:t>I’ve learned how to successfully send information form one class to another.</w:t>
+      </w:r>
+    </w:p>
+    <w:p>
+      <w:pPr>
+        <w:pStyle w:val="Textoindependiente"/>
+        <w:numPr>
+          <w:ilvl w:val="0"/>
+          <w:numId w:val="11"/>
+        </w:numPr>
+        <w:rPr>
+          <w:lang w:val="en-US"/>
+        </w:rPr>
+      </w:pPr>
+      <w:r>
+        <w:rPr>
+          <w:lang w:val="en-US"/>
+        </w:rPr>
+        <w:t>I’ve learned how to work with Threads in Android</w:t>
+      </w:r>
+    </w:p>
+    <w:p>
+      <w:pPr>
+        <w:pStyle w:val="Textoindependiente"/>
+        <w:numPr>
+          <w:ilvl w:val="0"/>
+          <w:numId w:val="11"/>
+        </w:numPr>
+        <w:rPr>
+          <w:lang w:val="en-US"/>
+        </w:rPr>
+      </w:pPr>
+      <w:r>
+        <w:rPr>
+          <w:lang w:val="en-US"/>
+        </w:rPr>
+        <w:t>I’ve learned how to work with messages and Bundles in Android.</w:t>
+      </w:r>
+    </w:p>
+    <w:p>
+      <w:pPr>
+        <w:pStyle w:val="Textoindependiente"/>
+        <w:numPr>
+          <w:ilvl w:val="0"/>
+          <w:numId w:val="11"/>
+        </w:numPr>
+        <w:rPr>
+          <w:lang w:val="en-US"/>
+        </w:rPr>
+      </w:pPr>
+      <w:r>
+        <w:rPr>
+          <w:lang w:val="en-US"/>
+        </w:rPr>
+        <w:lastRenderedPageBreak/>
+        <w:t>I’ve learned how to use different components.</w:t>
+      </w:r>
+    </w:p>
+    <w:p>
+      <w:pPr>
+        <w:pStyle w:val="Textoindependiente"/>
+        <w:rPr>
+          <w:lang w:val="en-US"/>
+        </w:rPr>
+      </w:pPr>
+    </w:p>
+    <w:p>
+      <w:pPr>
+        <w:pStyle w:val="Textoindependiente"/>
+        <w:rPr>
+          <w:lang w:val="en-US"/>
+        </w:rPr>
+      </w:pPr>
       <w:r>
         <w:rPr>
           <w:lang w:val="en-US"/>
@@ -1264,6 +1723,92 @@
 <file path=word/numbering.xml><?xml version="1.0" encoding="utf-8"?>
 <w:numbering xmlns:wpc="http://schemas.microsoft.com/office/word/2010/wordprocessingCanvas" xmlns:cx="http://schemas.microsoft.com/office/drawing/2014/chartex" xmlns:cx1="http://schemas.microsoft.com/office/drawing/2015/9/8/chartex" xmlns:cx2="http://schemas.microsoft.com/office/drawing/2015/10/21/chartex" xmlns:cx3="http://schemas.microsoft.com/office/drawing/2016/5/9/chartex" xmlns:cx4="http://schemas.microsoft.com/office/drawing/2016/5/10/chartex" xmlns:cx5="http://schemas.microsoft.com/office/drawing/2016/5/11/chartex" xmlns:cx6="http://schemas.microsoft.com/office/drawing/2016/5/12/chartex" xmlns:cx7="http://schemas.microsoft.com/office/drawing/2016/5/13/chartex" xmlns:cx8="http://schemas.microsoft.com/office/drawing/2016/5/14/chartex" xmlns:mc="http://schemas.openxmlformats.org/markup-compatibility/2006" xmlns:aink="http://schemas.microsoft.com/office/drawing/2016/ink" xmlns:am3d="http://schemas.microsoft.com/office/drawing/2017/model3d" xmlns:o="urn:schemas-microsoft-com:office:office" xmlns:oel="http://schemas.microsoft.com/office/2019/extlst" xmlns:r="http://schemas.openxmlformats.org/officeDocument/2006/relationships" xmlns:m="http://schemas.openxmlformats.org/officeDocument/2006/math" xmlns:v="urn:schemas-microsoft-com:vml" xmlns:wp14="http://schemas.microsoft.com/office/word/2010/wordprocessingDrawing" xmlns:wp="http://schemas.openxmlformats.org/drawingml/2006/wordprocessingDrawing" xmlns:w10="urn:schemas-microsoft-com:office:word" xmlns:w="http://schemas.openxmlformats.org/wordprocessingml/2006/main" xmlns:w14="http://schemas.microsoft.com/office/word/2010/wordml" xmlns:w15="http://schemas.microsoft.com/office/word/2012/wordml" xmlns:w16cex="http://schemas.microsoft.com/office/word/2018/wordml/cex" xmlns:w16cid="http://schemas.microsoft.com/office/word/2016/wordml/cid" xmlns:w16="http://schemas.microsoft.com/office/word/2018/wordml" xmlns:w16sdtdh="http://schemas.microsoft.com/office/word/2020/wordml/sdtdatahash" xmlns:w16se="http://schemas.microsoft.com/office/word/2015/wordml/symex" xmlns:wpg="http://schemas.microsoft.com/office/word/2010/wordprocessingGroup" xmlns:wpi="http://schemas.microsoft.com/office/word/2010/wordprocessingInk" xmlns:wne="http://schemas.microsoft.com/office/word/2006/wordml" xmlns:wps="http://schemas.microsoft.com/office/word/2010/wordprocessingShape" mc:Ignorable="w14 w15 w16se w16cid w16 w16cex w16sdtdh wp14">
   <w:abstractNum w:abstractNumId="0" w15:restartNumberingAfterBreak="0">
+    <w:nsid w:val="1DFB4DFB"/>
+    <w:multiLevelType w:val="hybridMultilevel"/>
+    <w:tmpl w:val="BF1C334E"/>
+    <w:lvl w:ilvl="0" w:tplc="0809000F">
+      <w:start w:val="1"/>
+      <w:numFmt w:val="decimal"/>
+      <w:lvlText w:val="%1."/>
+      <w:lvlJc w:val="left"/>
+      <w:pPr>
+        <w:ind w:left="720" w:hanging="360"/>
+      </w:pPr>
+    </w:lvl>
+    <w:lvl w:ilvl="1" w:tplc="08090019" w:tentative="1">
+      <w:start w:val="1"/>
+      <w:numFmt w:val="lowerLetter"/>
+      <w:lvlText w:val="%2."/>
+      <w:lvlJc w:val="left"/>
+      <w:pPr>
+        <w:ind w:left="1440" w:hanging="360"/>
+      </w:pPr>
+    </w:lvl>
+    <w:lvl w:ilvl="2" w:tplc="0809001B" w:tentative="1">
+      <w:start w:val="1"/>
+      <w:numFmt w:val="lowerRoman"/>
+      <w:lvlText w:val="%3."/>
+      <w:lvlJc w:val="right"/>
+      <w:pPr>
+        <w:ind w:left="2160" w:hanging="180"/>
+      </w:pPr>
+    </w:lvl>
+    <w:lvl w:ilvl="3" w:tplc="0809000F" w:tentative="1">
+      <w:start w:val="1"/>
+      <w:numFmt w:val="decimal"/>
+      <w:lvlText w:val="%4."/>
+      <w:lvlJc w:val="left"/>
+      <w:pPr>
+        <w:ind w:left="2880" w:hanging="360"/>
+      </w:pPr>
+    </w:lvl>
+    <w:lvl w:ilvl="4" w:tplc="08090019" w:tentative="1">
+      <w:start w:val="1"/>
+      <w:numFmt w:val="lowerLetter"/>
+      <w:lvlText w:val="%5."/>
+      <w:lvlJc w:val="left"/>
+      <w:pPr>
+        <w:ind w:left="3600" w:hanging="360"/>
+      </w:pPr>
+    </w:lvl>
+    <w:lvl w:ilvl="5" w:tplc="0809001B" w:tentative="1">
+      <w:start w:val="1"/>
+      <w:numFmt w:val="lowerRoman"/>
+      <w:lvlText w:val="%6."/>
+      <w:lvlJc w:val="right"/>
+      <w:pPr>
+        <w:ind w:left="4320" w:hanging="180"/>
+      </w:pPr>
+    </w:lvl>
+    <w:lvl w:ilvl="6" w:tplc="0809000F" w:tentative="1">
+      <w:start w:val="1"/>
+      <w:numFmt w:val="decimal"/>
+      <w:lvlText w:val="%7."/>
+      <w:lvlJc w:val="left"/>
+      <w:pPr>
+        <w:ind w:left="5040" w:hanging="360"/>
+      </w:pPr>
+    </w:lvl>
+    <w:lvl w:ilvl="7" w:tplc="08090019" w:tentative="1">
+      <w:start w:val="1"/>
+      <w:numFmt w:val="lowerLetter"/>
+      <w:lvlText w:val="%8."/>
+      <w:lvlJc w:val="left"/>
+      <w:pPr>
+        <w:ind w:left="5760" w:hanging="360"/>
+      </w:pPr>
+    </w:lvl>
+    <w:lvl w:ilvl="8" w:tplc="0809001B" w:tentative="1">
+      <w:start w:val="1"/>
+      <w:numFmt w:val="lowerRoman"/>
+      <w:lvlText w:val="%9."/>
+      <w:lvlJc w:val="right"/>
+      <w:pPr>
+        <w:ind w:left="6480" w:hanging="180"/>
+      </w:pPr>
+    </w:lvl>
+  </w:abstractNum>
+  <w:abstractNum w:abstractNumId="1" w15:restartNumberingAfterBreak="0">
     <w:nsid w:val="3B530E8E"/>
     <w:multiLevelType w:val="hybridMultilevel"/>
     <w:tmpl w:val="0C86E060"/>
@@ -1379,7 +1924,7 @@
       </w:pPr>
     </w:lvl>
   </w:abstractNum>
-  <w:abstractNum w:abstractNumId="1" w15:restartNumberingAfterBreak="0">
+  <w:abstractNum w:abstractNumId="2" w15:restartNumberingAfterBreak="0">
     <w:nsid w:val="3D2A2F30"/>
     <w:multiLevelType w:val="hybridMultilevel"/>
     <w:tmpl w:val="6720BA68"/>
@@ -1495,7 +2040,7 @@
       </w:pPr>
     </w:lvl>
   </w:abstractNum>
-  <w:abstractNum w:abstractNumId="2" w15:restartNumberingAfterBreak="0">
+  <w:abstractNum w:abstractNumId="3" w15:restartNumberingAfterBreak="0">
     <w:nsid w:val="455049AF"/>
     <w:multiLevelType w:val="multilevel"/>
     <w:tmpl w:val="034853E2"/>
@@ -1608,7 +2153,120 @@
       </w:pPr>
     </w:lvl>
   </w:abstractNum>
-  <w:abstractNum w:abstractNumId="3" w15:restartNumberingAfterBreak="0">
+  <w:abstractNum w:abstractNumId="4" w15:restartNumberingAfterBreak="0">
+    <w:nsid w:val="562627F1"/>
+    <w:multiLevelType w:val="hybridMultilevel"/>
+    <w:tmpl w:val="E9E6C198"/>
+    <w:lvl w:ilvl="0" w:tplc="08090001">
+      <w:start w:val="1"/>
+      <w:numFmt w:val="bullet"/>
+      <w:lvlText w:val=""/>
+      <w:lvlJc w:val="left"/>
+      <w:pPr>
+        <w:ind w:left="720" w:hanging="360"/>
+      </w:pPr>
+      <w:rPr>
+        <w:rFonts w:ascii="Symbol" w:hAnsi="Symbol" w:hint="default"/>
+      </w:rPr>
+    </w:lvl>
+    <w:lvl w:ilvl="1" w:tplc="08090003" w:tentative="1">
+      <w:start w:val="1"/>
+      <w:numFmt w:val="bullet"/>
+      <w:lvlText w:val="o"/>
+      <w:lvlJc w:val="left"/>
+      <w:pPr>
+        <w:ind w:left="1440" w:hanging="360"/>
+      </w:pPr>
+      <w:rPr>
+        <w:rFonts w:ascii="Courier New" w:hAnsi="Courier New" w:cs="Courier New" w:hint="default"/>
+      </w:rPr>
+    </w:lvl>
+    <w:lvl w:ilvl="2" w:tplc="08090005" w:tentative="1">
+      <w:start w:val="1"/>
+      <w:numFmt w:val="bullet"/>
+      <w:lvlText w:val=""/>
+      <w:lvlJc w:val="left"/>
+      <w:pPr>
+        <w:ind w:left="2160" w:hanging="360"/>
+      </w:pPr>
+      <w:rPr>
+        <w:rFonts w:ascii="Wingdings" w:hAnsi="Wingdings" w:hint="default"/>
+      </w:rPr>
+    </w:lvl>
+    <w:lvl w:ilvl="3" w:tplc="08090001" w:tentative="1">
+      <w:start w:val="1"/>
+      <w:numFmt w:val="bullet"/>
+      <w:lvlText w:val=""/>
+      <w:lvlJc w:val="left"/>
+      <w:pPr>
+        <w:ind w:left="2880" w:hanging="360"/>
+      </w:pPr>
+      <w:rPr>
+        <w:rFonts w:ascii="Symbol" w:hAnsi="Symbol" w:hint="default"/>
+      </w:rPr>
+    </w:lvl>
+    <w:lvl w:ilvl="4" w:tplc="08090003" w:tentative="1">
+      <w:start w:val="1"/>
+      <w:numFmt w:val="bullet"/>
+      <w:lvlText w:val="o"/>
+      <w:lvlJc w:val="left"/>
+      <w:pPr>
+        <w:ind w:left="3600" w:hanging="360"/>
+      </w:pPr>
+      <w:rPr>
+        <w:rFonts w:ascii="Courier New" w:hAnsi="Courier New" w:cs="Courier New" w:hint="default"/>
+      </w:rPr>
+    </w:lvl>
+    <w:lvl w:ilvl="5" w:tplc="08090005" w:tentative="1">
+      <w:start w:val="1"/>
+      <w:numFmt w:val="bullet"/>
+      <w:lvlText w:val=""/>
+      <w:lvlJc w:val="left"/>
+      <w:pPr>
+        <w:ind w:left="4320" w:hanging="360"/>
+      </w:pPr>
+      <w:rPr>
+        <w:rFonts w:ascii="Wingdings" w:hAnsi="Wingdings" w:hint="default"/>
+      </w:rPr>
+    </w:lvl>
+    <w:lvl w:ilvl="6" w:tplc="08090001" w:tentative="1">
+      <w:start w:val="1"/>
+      <w:numFmt w:val="bullet"/>
+      <w:lvlText w:val=""/>
+      <w:lvlJc w:val="left"/>
+      <w:pPr>
+        <w:ind w:left="5040" w:hanging="360"/>
+      </w:pPr>
+      <w:rPr>
+        <w:rFonts w:ascii="Symbol" w:hAnsi="Symbol" w:hint="default"/>
+      </w:rPr>
+    </w:lvl>
+    <w:lvl w:ilvl="7" w:tplc="08090003" w:tentative="1">
+      <w:start w:val="1"/>
+      <w:numFmt w:val="bullet"/>
+      <w:lvlText w:val="o"/>
+      <w:lvlJc w:val="left"/>
+      <w:pPr>
+        <w:ind w:left="5760" w:hanging="360"/>
+      </w:pPr>
+      <w:rPr>
+        <w:rFonts w:ascii="Courier New" w:hAnsi="Courier New" w:cs="Courier New" w:hint="default"/>
+      </w:rPr>
+    </w:lvl>
+    <w:lvl w:ilvl="8" w:tplc="08090005" w:tentative="1">
+      <w:start w:val="1"/>
+      <w:numFmt w:val="bullet"/>
+      <w:lvlText w:val=""/>
+      <w:lvlJc w:val="left"/>
+      <w:pPr>
+        <w:ind w:left="6480" w:hanging="360"/>
+      </w:pPr>
+      <w:rPr>
+        <w:rFonts w:ascii="Wingdings" w:hAnsi="Wingdings" w:hint="default"/>
+      </w:rPr>
+    </w:lvl>
+  </w:abstractNum>
+  <w:abstractNum w:abstractNumId="5" w15:restartNumberingAfterBreak="0">
     <w:nsid w:val="5E9F3BDB"/>
     <w:multiLevelType w:val="hybridMultilevel"/>
     <w:tmpl w:val="2524393A"/>
@@ -1724,7 +2382,7 @@
       </w:pPr>
     </w:lvl>
   </w:abstractNum>
-  <w:abstractNum w:abstractNumId="4" w15:restartNumberingAfterBreak="0">
+  <w:abstractNum w:abstractNumId="6" w15:restartNumberingAfterBreak="0">
     <w:nsid w:val="6D885B80"/>
     <w:multiLevelType w:val="hybridMultilevel"/>
     <w:tmpl w:val="EAEAC7F8"/>
@@ -1837,7 +2495,7 @@
       </w:rPr>
     </w:lvl>
   </w:abstractNum>
-  <w:abstractNum w:abstractNumId="5" w15:restartNumberingAfterBreak="0">
+  <w:abstractNum w:abstractNumId="7" w15:restartNumberingAfterBreak="0">
     <w:nsid w:val="7411730C"/>
     <w:multiLevelType w:val="hybridMultilevel"/>
     <w:tmpl w:val="220EE75A"/>
@@ -1953,7 +2611,7 @@
       </w:pPr>
     </w:lvl>
   </w:abstractNum>
-  <w:abstractNum w:abstractNumId="6" w15:restartNumberingAfterBreak="0">
+  <w:abstractNum w:abstractNumId="8" w15:restartNumberingAfterBreak="0">
     <w:nsid w:val="75702816"/>
     <w:multiLevelType w:val="hybridMultilevel"/>
     <w:tmpl w:val="43CEABBE"/>
@@ -2069,7 +2727,7 @@
       </w:pPr>
     </w:lvl>
   </w:abstractNum>
-  <w:abstractNum w:abstractNumId="7" w15:restartNumberingAfterBreak="0">
+  <w:abstractNum w:abstractNumId="9" w15:restartNumberingAfterBreak="0">
     <w:nsid w:val="7B275709"/>
     <w:multiLevelType w:val="hybridMultilevel"/>
     <w:tmpl w:val="49C43494"/>
@@ -2185,7 +2843,7 @@
       </w:pPr>
     </w:lvl>
   </w:abstractNum>
-  <w:abstractNum w:abstractNumId="8" w15:restartNumberingAfterBreak="0">
+  <w:abstractNum w:abstractNumId="10" w15:restartNumberingAfterBreak="0">
     <w:nsid w:val="7C981A45"/>
     <w:multiLevelType w:val="multilevel"/>
     <w:tmpl w:val="034853E2"/>
@@ -2308,31 +2966,37 @@
     </w:lvl>
   </w:abstractNum>
   <w:num w:numId="1" w16cid:durableId="975843130">
+    <w:abstractNumId w:val="8"/>
+  </w:num>
+  <w:num w:numId="2" w16cid:durableId="379716206">
+    <w:abstractNumId w:val="2"/>
+  </w:num>
+  <w:num w:numId="3" w16cid:durableId="335839107">
+    <w:abstractNumId w:val="10"/>
+  </w:num>
+  <w:num w:numId="4" w16cid:durableId="166868335">
+    <w:abstractNumId w:val="1"/>
+  </w:num>
+  <w:num w:numId="5" w16cid:durableId="1023894330">
+    <w:abstractNumId w:val="7"/>
+  </w:num>
+  <w:num w:numId="6" w16cid:durableId="448278282">
+    <w:abstractNumId w:val="9"/>
+  </w:num>
+  <w:num w:numId="7" w16cid:durableId="2126996530">
+    <w:abstractNumId w:val="5"/>
+  </w:num>
+  <w:num w:numId="8" w16cid:durableId="2001543979">
+    <w:abstractNumId w:val="3"/>
+  </w:num>
+  <w:num w:numId="9" w16cid:durableId="1335184014">
     <w:abstractNumId w:val="6"/>
   </w:num>
-  <w:num w:numId="2" w16cid:durableId="379716206">
-    <w:abstractNumId w:val="1"/>
+  <w:num w:numId="10" w16cid:durableId="1990330623">
+    <w:abstractNumId w:val="4"/>
   </w:num>
-  <w:num w:numId="3" w16cid:durableId="335839107">
-    <w:abstractNumId w:val="8"/>
-  </w:num>
-  <w:num w:numId="4" w16cid:durableId="166868335">
+  <w:num w:numId="11" w16cid:durableId="1325091354">
     <w:abstractNumId w:val="0"/>
-  </w:num>
-  <w:num w:numId="5" w16cid:durableId="1023894330">
-    <w:abstractNumId w:val="5"/>
-  </w:num>
-  <w:num w:numId="6" w16cid:durableId="448278282">
-    <w:abstractNumId w:val="7"/>
-  </w:num>
-  <w:num w:numId="7" w16cid:durableId="2126996530">
-    <w:abstractNumId w:val="3"/>
-  </w:num>
-  <w:num w:numId="8" w16cid:durableId="2001543979">
-    <w:abstractNumId w:val="2"/>
-  </w:num>
-  <w:num w:numId="9" w16cid:durableId="1335184014">
-    <w:abstractNumId w:val="4"/>
   </w:num>
 </w:numbering>
 </file>
@@ -3736,6 +4400,24 @@
 </file>
 
 <file path=customXml/item1.xml><?xml version="1.0" encoding="utf-8"?>
+<p:properties xmlns:p="http://schemas.microsoft.com/office/2006/metadata/properties" xmlns:xsi="http://www.w3.org/2001/XMLSchema-instance" xmlns:pc="http://schemas.microsoft.com/office/infopath/2007/PartnerControls">
+  <documentManagement>
+    <PublishingExpirationDate xmlns="http://schemas.microsoft.com/sharepoint/v3" xsi:nil="true"/>
+    <PublishingStartDate xmlns="http://schemas.microsoft.com/sharepoint/v3" xsi:nil="true"/>
+  </documentManagement>
+</p:properties>
+</file>
+
+<file path=customXml/item2.xml><?xml version="1.0" encoding="utf-8"?>
+<?mso-contentType ?>
+<FormTemplates xmlns="http://schemas.microsoft.com/sharepoint/v3/contenttype/forms">
+  <Display>DocumentLibraryForm</Display>
+  <Edit>DocumentLibraryForm</Edit>
+  <New>DocumentLibraryForm</New>
+</FormTemplates>
+</file>
+
+<file path=customXml/item3.xml><?xml version="1.0" encoding="utf-8"?>
 <ct:contentTypeSchema xmlns:ct="http://schemas.microsoft.com/office/2006/metadata/contentType" xmlns:ma="http://schemas.microsoft.com/office/2006/metadata/properties/metaAttributes" ct:_="" ma:_="" ma:contentTypeName="Asiakirja" ma:contentTypeID="0x01010017418C401CCB2042A3A99A19F43F356D" ma:contentTypeVersion="1" ma:contentTypeDescription="Luo uusi asiakirja." ma:contentTypeScope="" ma:versionID="f4b075d3ca74a5dbaed73e767a156aa0">
   <xsd:schema xmlns:xsd="http://www.w3.org/2001/XMLSchema" xmlns:p="http://schemas.microsoft.com/office/2006/metadata/properties" xmlns:ns1="http://schemas.microsoft.com/sharepoint/v3" targetNamespace="http://schemas.microsoft.com/office/2006/metadata/properties" ma:root="true" ma:fieldsID="4340a008e99365d80b71206bae222996" ns1:_="">
     <xsd:import namespace="http://schemas.microsoft.com/sharepoint/v3"/>
@@ -3801,25 +4483,25 @@
 </ct:contentTypeSchema>
 </file>
 
-<file path=customXml/item2.xml><?xml version="1.0" encoding="utf-8"?>
-<?mso-contentType ?>
-<FormTemplates xmlns="http://schemas.microsoft.com/sharepoint/v3/contenttype/forms">
-  <Display>DocumentLibraryForm</Display>
-  <Edit>DocumentLibraryForm</Edit>
-  <New>DocumentLibraryForm</New>
-</FormTemplates>
+<file path=customXml/itemProps1.xml><?xml version="1.0" encoding="utf-8"?>
+<ds:datastoreItem xmlns:ds="http://schemas.openxmlformats.org/officeDocument/2006/customXml" ds:itemID="{FA8F0064-303C-446D-896E-46EEB9A79DC3}">
+  <ds:schemaRefs>
+    <ds:schemaRef ds:uri="http://schemas.microsoft.com/office/2006/metadata/properties"/>
+    <ds:schemaRef ds:uri="http://schemas.microsoft.com/office/infopath/2007/PartnerControls"/>
+    <ds:schemaRef ds:uri="http://schemas.microsoft.com/sharepoint/v3"/>
+  </ds:schemaRefs>
+</ds:datastoreItem>
 </file>
 
-<file path=customXml/item3.xml><?xml version="1.0" encoding="utf-8"?>
-<p:properties xmlns:p="http://schemas.microsoft.com/office/2006/metadata/properties" xmlns:xsi="http://www.w3.org/2001/XMLSchema-instance" xmlns:pc="http://schemas.microsoft.com/office/infopath/2007/PartnerControls">
-  <documentManagement>
-    <PublishingExpirationDate xmlns="http://schemas.microsoft.com/sharepoint/v3" xsi:nil="true"/>
-    <PublishingStartDate xmlns="http://schemas.microsoft.com/sharepoint/v3" xsi:nil="true"/>
-  </documentManagement>
-</p:properties>
+<file path=customXml/itemProps2.xml><?xml version="1.0" encoding="utf-8"?>
+<ds:datastoreItem xmlns:ds="http://schemas.openxmlformats.org/officeDocument/2006/customXml" ds:itemID="{13FBD2FA-5696-460D-A278-9A302A0F72AE}">
+  <ds:schemaRefs>
+    <ds:schemaRef ds:uri="http://schemas.microsoft.com/sharepoint/v3/contenttype/forms"/>
+  </ds:schemaRefs>
+</ds:datastoreItem>
 </file>
 
-<file path=customXml/itemProps1.xml><?xml version="1.0" encoding="utf-8"?>
+<file path=customXml/itemProps3.xml><?xml version="1.0" encoding="utf-8"?>
 <ds:datastoreItem xmlns:ds="http://schemas.openxmlformats.org/officeDocument/2006/customXml" ds:itemID="{B9A87442-5A7B-46FD-BD28-170CE9B7256F}">
   <ds:schemaRefs>
     <ds:schemaRef ds:uri="http://schemas.microsoft.com/office/2006/metadata/contentType"/>
@@ -3834,22 +4516,4 @@
     <ds:schemaRef ds:uri="http://schemas.microsoft.com/office/internal/2005/internalDocumentation"/>
   </ds:schemaRefs>
 </ds:datastoreItem>
-</file>
-
-<file path=customXml/itemProps2.xml><?xml version="1.0" encoding="utf-8"?>
-<ds:datastoreItem xmlns:ds="http://schemas.openxmlformats.org/officeDocument/2006/customXml" ds:itemID="{13FBD2FA-5696-460D-A278-9A302A0F72AE}">
-  <ds:schemaRefs>
-    <ds:schemaRef ds:uri="http://schemas.microsoft.com/sharepoint/v3/contenttype/forms"/>
-  </ds:schemaRefs>
-</ds:datastoreItem>
-</file>
-
-<file path=customXml/itemProps3.xml><?xml version="1.0" encoding="utf-8"?>
-<ds:datastoreItem xmlns:ds="http://schemas.openxmlformats.org/officeDocument/2006/customXml" ds:itemID="{FA8F0064-303C-446D-896E-46EEB9A79DC3}">
-  <ds:schemaRefs>
-    <ds:schemaRef ds:uri="http://schemas.microsoft.com/office/2006/metadata/properties"/>
-    <ds:schemaRef ds:uri="http://schemas.microsoft.com/office/infopath/2007/PartnerControls"/>
-    <ds:schemaRef ds:uri="http://schemas.microsoft.com/sharepoint/v3"/>
-  </ds:schemaRefs>
-</ds:datastoreItem>
 </file>
</xml_diff>